<commit_message>
AJOUT DE TEST UNITAIRE
</commit_message>
<xml_diff>
--- a/Cahier+de+recette+du+site+724events+à+compléter.docx
+++ b/Cahier+de+recette+du+site+724events+à+compléter.docx
@@ -269,7 +269,7 @@
               <w:jc w:val="left"/>
               <w:rPr>
                 <w:rFonts w:ascii="Calibri" w:hAnsi="Calibri" w:cs="Calibri" w:eastAsia="Calibri"/>
-                <w:color w:val="FFFFFF"/>
+                <w:color w:val="auto"/>
                 <w:spacing w:val="0"/>
                 <w:position w:val="0"/>
                 <w:sz w:val="22"/>
@@ -301,7 +301,7 @@
               <w:jc w:val="left"/>
               <w:rPr>
                 <w:rFonts w:ascii="Calibri" w:hAnsi="Calibri" w:cs="Calibri" w:eastAsia="Calibri"/>
-                <w:color w:val="FFFFFF"/>
+                <w:color w:val="auto"/>
                 <w:spacing w:val="0"/>
                 <w:position w:val="0"/>
                 <w:sz w:val="22"/>
@@ -2346,13 +2346,125 @@
         <w:jc w:val="both"/>
         <w:rPr>
           <w:rFonts w:ascii="Montserrat" w:hAnsi="Montserrat" w:cs="Montserrat" w:eastAsia="Montserrat"/>
-          <w:color w:val="auto"/>
-          <w:spacing w:val="0"/>
-          <w:position w:val="0"/>
-          <w:sz w:val="56"/>
+          <w:b/>
+          <w:color w:val="auto"/>
+          <w:spacing w:val="0"/>
+          <w:position w:val="0"/>
+          <w:sz w:val="22"/>
+          <w:shd w:fill="auto" w:val="clear"/>
+        </w:rPr>
+      </w:pPr>
+      <w:r>
+        <w:rPr>
+          <w:rFonts w:ascii="Montserrat" w:hAnsi="Montserrat" w:cs="Montserrat" w:eastAsia="Montserrat"/>
+          <w:color w:val="auto"/>
+          <w:spacing w:val="0"/>
+          <w:position w:val="0"/>
+          <w:sz w:val="22"/>
+          <w:shd w:fill="auto" w:val="clear"/>
+        </w:rPr>
+        <w:t xml:space="preserve">                            </w:t>
+      </w:r>
+      <w:r>
+        <w:rPr>
+          <w:rFonts w:ascii="Montserrat" w:hAnsi="Montserrat" w:cs="Montserrat" w:eastAsia="Montserrat"/>
+          <w:b/>
+          <w:color w:val="auto"/>
+          <w:spacing w:val="0"/>
+          <w:position w:val="0"/>
+          <w:sz w:val="22"/>
+          <w:shd w:fill="auto" w:val="clear"/>
+        </w:rPr>
+        <w:t xml:space="preserve">Resultat du test unitaire</w:t>
+      </w:r>
+    </w:p>
+    <w:p>
+      <w:pPr>
+        <w:spacing w:before="0" w:after="0" w:line="276"/>
+        <w:ind w:right="0" w:left="0" w:firstLine="0"/>
+        <w:jc w:val="both"/>
+        <w:rPr>
+          <w:rFonts w:ascii="Montserrat" w:hAnsi="Montserrat" w:cs="Montserrat" w:eastAsia="Montserrat"/>
+          <w:b/>
+          <w:color w:val="auto"/>
+          <w:spacing w:val="0"/>
+          <w:position w:val="0"/>
+          <w:sz w:val="22"/>
+          <w:shd w:fill="auto" w:val="clear"/>
+        </w:rPr>
+      </w:pPr>
+    </w:p>
+    <w:p>
+      <w:pPr>
+        <w:spacing w:before="0" w:after="0" w:line="276"/>
+        <w:ind w:right="0" w:left="0" w:firstLine="0"/>
+        <w:jc w:val="both"/>
+        <w:rPr>
+          <w:rFonts w:ascii="Montserrat" w:hAnsi="Montserrat" w:cs="Montserrat" w:eastAsia="Montserrat"/>
+          <w:color w:val="auto"/>
+          <w:spacing w:val="0"/>
+          <w:position w:val="0"/>
+          <w:sz w:val="22"/>
+          <w:shd w:fill="auto" w:val="clear"/>
+        </w:rPr>
+      </w:pPr>
+      <w:r>
+        <w:rPr>
+          <w:rFonts w:ascii="Montserrat" w:hAnsi="Montserrat" w:cs="Montserrat" w:eastAsia="Montserrat"/>
+          <w:b/>
+          <w:color w:val="auto"/>
+          <w:spacing w:val="0"/>
+          <w:position w:val="0"/>
+          <w:sz w:val="22"/>
           <w:u w:val="single"/>
           <w:shd w:fill="auto" w:val="clear"/>
         </w:rPr>
+        <w:t xml:space="preserve"> </w:t>
+      </w:r>
+    </w:p>
+    <w:p>
+      <w:pPr>
+        <w:spacing w:before="0" w:after="0" w:line="276"/>
+        <w:ind w:right="0" w:left="0" w:firstLine="0"/>
+        <w:jc w:val="both"/>
+        <w:rPr>
+          <w:rFonts w:ascii="Montserrat" w:hAnsi="Montserrat" w:cs="Montserrat" w:eastAsia="Montserrat"/>
+          <w:color w:val="auto"/>
+          <w:spacing w:val="0"/>
+          <w:position w:val="0"/>
+          <w:sz w:val="22"/>
+          <w:shd w:fill="auto" w:val="clear"/>
+        </w:rPr>
+      </w:pPr>
+    </w:p>
+    <w:p>
+      <w:pPr>
+        <w:spacing w:before="0" w:after="0" w:line="276"/>
+        <w:ind w:right="0" w:left="0" w:firstLine="0"/>
+        <w:jc w:val="both"/>
+        <w:rPr>
+          <w:rFonts w:ascii="Montserrat" w:hAnsi="Montserrat" w:cs="Montserrat" w:eastAsia="Montserrat"/>
+          <w:color w:val="auto"/>
+          <w:spacing w:val="0"/>
+          <w:position w:val="0"/>
+          <w:sz w:val="22"/>
+          <w:shd w:fill="auto" w:val="clear"/>
+        </w:rPr>
+      </w:pPr>
+    </w:p>
+    <w:p>
+      <w:pPr>
+        <w:spacing w:before="0" w:after="0" w:line="276"/>
+        <w:ind w:right="0" w:left="0" w:firstLine="0"/>
+        <w:jc w:val="both"/>
+        <w:rPr>
+          <w:rFonts w:ascii="Montserrat" w:hAnsi="Montserrat" w:cs="Montserrat" w:eastAsia="Montserrat"/>
+          <w:color w:val="auto"/>
+          <w:spacing w:val="0"/>
+          <w:position w:val="0"/>
+          <w:sz w:val="22"/>
+          <w:shd w:fill="auto" w:val="clear"/>
+        </w:rPr>
       </w:pPr>
       <w:r>
         <w:rPr>
@@ -2363,8 +2475,113 @@
           <w:sz w:val="22"/>
           <w:shd w:fill="auto" w:val="clear"/>
         </w:rPr>
-        <w:t xml:space="preserve">                                              </w:t>
+        <w:t xml:space="preserve">               </w:t>
       </w:r>
+      <w:r>
+        <w:rPr>
+          <w:rFonts w:ascii="Montserrat" w:hAnsi="Montserrat" w:cs="Montserrat" w:eastAsia="Montserrat"/>
+          <w:b/>
+          <w:color w:val="auto"/>
+          <w:spacing w:val="0"/>
+          <w:position w:val="0"/>
+          <w:sz w:val="22"/>
+          <w:u w:val="single"/>
+          <w:shd w:fill="auto" w:val="clear"/>
+        </w:rPr>
+        <w:t xml:space="preserve">AVANT</w:t>
+      </w:r>
+      <w:r>
+        <w:rPr>
+          <w:rFonts w:ascii="Montserrat" w:hAnsi="Montserrat" w:cs="Montserrat" w:eastAsia="Montserrat"/>
+          <w:color w:val="auto"/>
+          <w:spacing w:val="0"/>
+          <w:position w:val="0"/>
+          <w:sz w:val="22"/>
+          <w:u w:val="single"/>
+          <w:shd w:fill="auto" w:val="clear"/>
+        </w:rPr>
+        <w:t xml:space="preserve"> </w:t>
+      </w:r>
+      <w:r>
+        <w:rPr>
+          <w:rFonts w:ascii="Montserrat" w:hAnsi="Montserrat" w:cs="Montserrat" w:eastAsia="Montserrat"/>
+          <w:color w:val="auto"/>
+          <w:spacing w:val="0"/>
+          <w:position w:val="0"/>
+          <w:sz w:val="22"/>
+          <w:shd w:fill="auto" w:val="clear"/>
+        </w:rPr>
+        <w:t xml:space="preserve">                                                       </w:t>
+      </w:r>
+      <w:r>
+        <w:rPr>
+          <w:rFonts w:ascii="Montserrat" w:hAnsi="Montserrat" w:cs="Montserrat" w:eastAsia="Montserrat"/>
+          <w:b/>
+          <w:color w:val="auto"/>
+          <w:spacing w:val="0"/>
+          <w:position w:val="0"/>
+          <w:sz w:val="22"/>
+          <w:u w:val="single"/>
+          <w:shd w:fill="auto" w:val="clear"/>
+        </w:rPr>
+        <w:t xml:space="preserve">APRES</w:t>
+      </w:r>
+      <w:r>
+        <w:rPr>
+          <w:rFonts w:ascii="Montserrat" w:hAnsi="Montserrat" w:cs="Montserrat" w:eastAsia="Montserrat"/>
+          <w:color w:val="auto"/>
+          <w:spacing w:val="0"/>
+          <w:position w:val="0"/>
+          <w:sz w:val="22"/>
+          <w:u w:val="single"/>
+          <w:shd w:fill="auto" w:val="clear"/>
+        </w:rPr>
+        <w:t xml:space="preserve">   </w:t>
+      </w:r>
+      <w:r>
+        <w:rPr>
+          <w:rFonts w:ascii="Montserrat" w:hAnsi="Montserrat" w:cs="Montserrat" w:eastAsia="Montserrat"/>
+          <w:color w:val="auto"/>
+          <w:spacing w:val="0"/>
+          <w:position w:val="0"/>
+          <w:sz w:val="22"/>
+          <w:shd w:fill="auto" w:val="clear"/>
+        </w:rPr>
+        <w:t xml:space="preserve">                                                                                                        </w:t>
+      </w:r>
+    </w:p>
+    <w:p>
+      <w:pPr>
+        <w:spacing w:before="0" w:after="0" w:line="276"/>
+        <w:ind w:right="0" w:left="0" w:firstLine="0"/>
+        <w:jc w:val="both"/>
+        <w:rPr>
+          <w:rFonts w:ascii="Montserrat" w:hAnsi="Montserrat" w:cs="Montserrat" w:eastAsia="Montserrat"/>
+          <w:color w:val="auto"/>
+          <w:spacing w:val="0"/>
+          <w:position w:val="0"/>
+          <w:sz w:val="22"/>
+          <w:shd w:fill="auto" w:val="clear"/>
+        </w:rPr>
+      </w:pPr>
+      <w:r>
+        <w:object w:dxaOrig="3589" w:dyaOrig="3199">
+          <v:rect xmlns:o="urn:schemas-microsoft-com:office:office" xmlns:v="urn:schemas-microsoft-com:vml" id="rectole0000000000" style="width:179.450000pt;height:159.950000pt" o:preferrelative="t" o:ole="">
+            <o:lock v:ext="edit"/>
+            <v:imagedata xmlns:r="http://schemas.openxmlformats.org/officeDocument/2006/relationships" r:id="docRId1" o:title=""/>
+          </v:rect>
+          <o:OLEObject xmlns:r="http://schemas.openxmlformats.org/officeDocument/2006/relationships" xmlns:o="urn:schemas-microsoft-com:office:office" Type="Embed" ProgID="StaticMetafile" DrawAspect="Content" ObjectID="0000000000" ShapeID="rectole0000000000" r:id="docRId0"/>
+        </w:object>
+      </w:r>
+      <w:r>
+        <w:object w:dxaOrig="3899" w:dyaOrig="3170">
+          <v:rect xmlns:o="urn:schemas-microsoft-com:office:office" xmlns:v="urn:schemas-microsoft-com:vml" id="rectole0000000001" style="width:194.950000pt;height:158.500000pt" o:preferrelative="t" o:ole="">
+            <o:lock v:ext="edit"/>
+            <v:imagedata xmlns:r="http://schemas.openxmlformats.org/officeDocument/2006/relationships" r:id="docRId3" o:title=""/>
+          </v:rect>
+          <o:OLEObject xmlns:r="http://schemas.openxmlformats.org/officeDocument/2006/relationships" xmlns:o="urn:schemas-microsoft-com:office:office" Type="Embed" ProgID="StaticMetafile" DrawAspect="Content" ObjectID="0000000001" ShapeID="rectole0000000001" r:id="docRId2"/>
+        </w:object>
+      </w:r>
     </w:p>
     <w:p>
       <w:pPr>
@@ -2376,8 +2593,7 @@
           <w:color w:val="auto"/>
           <w:spacing w:val="0"/>
           <w:position w:val="0"/>
-          <w:sz w:val="56"/>
-          <w:u w:val="single"/>
+          <w:sz w:val="22"/>
           <w:shd w:fill="auto" w:val="clear"/>
         </w:rPr>
       </w:pPr>
@@ -2414,82 +2630,7 @@
     </w:p>
     <w:p>
       <w:pPr>
-        <w:spacing w:before="0" w:after="0" w:line="276"/>
-        <w:ind w:right="0" w:left="0" w:firstLine="0"/>
-        <w:jc w:val="both"/>
-        <w:rPr>
-          <w:rFonts w:ascii="Montserrat" w:hAnsi="Montserrat" w:cs="Montserrat" w:eastAsia="Montserrat"/>
-          <w:color w:val="auto"/>
-          <w:spacing w:val="0"/>
-          <w:position w:val="0"/>
-          <w:sz w:val="22"/>
-          <w:shd w:fill="auto" w:val="clear"/>
-        </w:rPr>
-      </w:pPr>
-    </w:p>
-    <w:p>
-      <w:pPr>
-        <w:spacing w:before="0" w:after="0" w:line="276"/>
-        <w:ind w:right="0" w:left="0" w:firstLine="0"/>
-        <w:jc w:val="both"/>
-        <w:rPr>
-          <w:rFonts w:ascii="Montserrat" w:hAnsi="Montserrat" w:cs="Montserrat" w:eastAsia="Montserrat"/>
-          <w:color w:val="auto"/>
-          <w:spacing w:val="0"/>
-          <w:position w:val="0"/>
-          <w:sz w:val="22"/>
-          <w:shd w:fill="auto" w:val="clear"/>
-        </w:rPr>
-      </w:pPr>
-    </w:p>
-    <w:p>
-      <w:pPr>
-        <w:spacing w:before="0" w:after="0" w:line="276"/>
-        <w:ind w:right="0" w:left="0" w:firstLine="0"/>
-        <w:jc w:val="both"/>
-        <w:rPr>
-          <w:rFonts w:ascii="Montserrat" w:hAnsi="Montserrat" w:cs="Montserrat" w:eastAsia="Montserrat"/>
-          <w:color w:val="auto"/>
-          <w:spacing w:val="0"/>
-          <w:position w:val="0"/>
-          <w:sz w:val="22"/>
-          <w:shd w:fill="auto" w:val="clear"/>
-        </w:rPr>
-      </w:pPr>
-    </w:p>
-    <w:p>
-      <w:pPr>
-        <w:spacing w:before="0" w:after="0" w:line="276"/>
-        <w:ind w:right="0" w:left="0" w:firstLine="0"/>
-        <w:jc w:val="both"/>
-        <w:rPr>
-          <w:rFonts w:ascii="Montserrat" w:hAnsi="Montserrat" w:cs="Montserrat" w:eastAsia="Montserrat"/>
-          <w:color w:val="auto"/>
-          <w:spacing w:val="0"/>
-          <w:position w:val="0"/>
-          <w:sz w:val="22"/>
-          <w:shd w:fill="auto" w:val="clear"/>
-        </w:rPr>
-      </w:pPr>
-    </w:p>
-    <w:p>
-      <w:pPr>
-        <w:spacing w:before="0" w:after="0" w:line="276"/>
-        <w:ind w:right="0" w:left="0" w:firstLine="0"/>
-        <w:jc w:val="both"/>
-        <w:rPr>
-          <w:rFonts w:ascii="Montserrat" w:hAnsi="Montserrat" w:cs="Montserrat" w:eastAsia="Montserrat"/>
-          <w:color w:val="auto"/>
-          <w:spacing w:val="0"/>
-          <w:position w:val="0"/>
-          <w:sz w:val="22"/>
-          <w:shd w:fill="auto" w:val="clear"/>
-        </w:rPr>
-      </w:pPr>
-    </w:p>
-    <w:p>
-      <w:pPr>
-        <w:spacing w:before="0" w:after="0" w:line="276"/>
+        <w:spacing w:before="0" w:after="0" w:line="240"/>
         <w:ind w:right="0" w:left="0" w:firstLine="0"/>
         <w:jc w:val="both"/>
         <w:rPr>

</xml_diff>